<commit_message>
adicionado estilos no word referencia e citação
</commit_message>
<xml_diff>
--- a/template.docx
+++ b/template.docx
@@ -7,7 +7,6 @@
         <w:ind w:left="709"/>
         <w:jc w:val="center"/>
       </w:pPr>
-      <w:bookmarkStart w:id="0" w:name="_GoBack"/>
       <w:r>
         <w:rPr>
           <w:noProof/>
@@ -49,19 +48,13 @@
           </wp:inline>
         </w:drawing>
       </w:r>
+    </w:p>
+    <w:p>
+      <w:pPr>
+        <w:pStyle w:val="citaodireta"/>
+      </w:pPr>
+      <w:bookmarkStart w:id="0" w:name="_GoBack"/>
       <w:bookmarkEnd w:id="0"/>
-    </w:p>
-    <w:p>
-      <w:pPr>
-        <w:spacing w:line="240" w:lineRule="auto"/>
-        <w:jc w:val="center"/>
-        <w:rPr>
-          <w:rFonts w:eastAsia="Times New Roman" w:cs="Times New Roman"/>
-          <w:b/>
-          <w:sz w:val="32"/>
-          <w:szCs w:val="32"/>
-        </w:rPr>
-      </w:pPr>
     </w:p>
     <w:p>
       <w:pPr>
@@ -869,7 +862,6 @@
           <w:szCs w:val="32"/>
           <w:lang w:eastAsia="pt-BR"/>
         </w:rPr>
-        <w:lastRenderedPageBreak/>
         <mc:AlternateContent>
           <mc:Choice Requires="wps">
             <w:drawing>
@@ -3034,6 +3026,33 @@
       </w:tblBorders>
     </w:tblPr>
   </w:style>
+  <w:style w:type="paragraph" w:customStyle="1" w:styleId="referencias">
+    <w:name w:val="referencias"/>
+    <w:basedOn w:val="Normal"/>
+    <w:qFormat/>
+    <w:rsid w:val="007C57D6"/>
+    <w:pPr>
+      <w:spacing w:line="240" w:lineRule="auto"/>
+      <w:jc w:val="left"/>
+    </w:pPr>
+    <w:rPr>
+      <w:rFonts w:eastAsia="Times New Roman" w:cs="Times New Roman"/>
+      <w:szCs w:val="32"/>
+    </w:rPr>
+  </w:style>
+  <w:style w:type="paragraph" w:customStyle="1" w:styleId="citaodireta">
+    <w:name w:val="citação direta"/>
+    <w:basedOn w:val="paragrafo"/>
+    <w:qFormat/>
+    <w:rsid w:val="00EF03BF"/>
+    <w:pPr>
+      <w:spacing w:line="240" w:lineRule="auto"/>
+      <w:ind w:left="2268" w:firstLine="0"/>
+    </w:pPr>
+    <w:rPr>
+      <w:sz w:val="20"/>
+    </w:rPr>
+  </w:style>
 </w:styles>
 </file>
 
@@ -3303,7 +3322,7 @@
 </file>
 
 <file path=customXml/itemProps1.xml><?xml version="1.0" encoding="utf-8"?>
-<ds:datastoreItem xmlns:ds="http://schemas.openxmlformats.org/officeDocument/2006/customXml" ds:itemID="{D93ED886-8FF3-4A2D-87DA-E6A9D114A1E5}">
+<ds:datastoreItem xmlns:ds="http://schemas.openxmlformats.org/officeDocument/2006/customXml" ds:itemID="{0D0575E2-0908-492A-BEE8-CAA2F835D42A}">
   <ds:schemaRefs>
     <ds:schemaRef ds:uri="http://schemas.openxmlformats.org/officeDocument/2006/bibliography"/>
   </ds:schemaRefs>

</xml_diff>